<commit_message>
left, right and full outer join added
</commit_message>
<xml_diff>
--- a/notes/15. Left, Right and Full Outer Join.docx
+++ b/notes/15. Left, Right and Full Outer Join.docx
@@ -426,6 +426,252 @@
         </w:rPr>
         <w:t>_id;</w:t>
       </w:r>
+    </w:p>
+    <w:p>
+      <w:pPr>
+        <w:rPr>
+          <w:sz w:val="28"/>
+          <w:szCs w:val="28"/>
+        </w:rPr>
+      </w:pPr>
+    </w:p>
+    <w:p>
+      <w:pPr>
+        <w:jc w:val="center"/>
+        <w:rPr>
+          <w:sz w:val="40"/>
+          <w:szCs w:val="40"/>
+          <w:u w:val="single"/>
+        </w:rPr>
+      </w:pPr>
+      <w:r>
+        <w:rPr>
+          <w:sz w:val="40"/>
+          <w:szCs w:val="40"/>
+          <w:u w:val="single"/>
+        </w:rPr>
+        <w:t>Full Outer Join</w:t>
+      </w:r>
+    </w:p>
+    <w:p>
+      <w:pPr>
+        <w:jc w:val="center"/>
+        <w:rPr>
+          <w:sz w:val="40"/>
+          <w:szCs w:val="40"/>
+          <w:u w:val="single"/>
+        </w:rPr>
+      </w:pPr>
+    </w:p>
+    <w:p>
+      <w:pPr>
+        <w:rPr>
+          <w:rFonts w:cstheme="minorHAnsi"/>
+          <w:sz w:val="32"/>
+          <w:szCs w:val="32"/>
+        </w:rPr>
+      </w:pPr>
+      <w:r>
+        <w:rPr>
+          <w:sz w:val="32"/>
+          <w:szCs w:val="32"/>
+        </w:rPr>
+        <w:t xml:space="preserve">-- </w:t>
+      </w:r>
+      <w:r>
+        <w:rPr>
+          <w:rFonts w:cstheme="minorHAnsi"/>
+          <w:sz w:val="32"/>
+          <w:szCs w:val="32"/>
+        </w:rPr>
+        <w:t>T</w:t>
+      </w:r>
+      <w:r>
+        <w:rPr>
+          <w:rFonts w:cstheme="minorHAnsi"/>
+          <w:sz w:val="32"/>
+          <w:szCs w:val="32"/>
+        </w:rPr>
+        <w:t xml:space="preserve">he SQL </w:t>
+      </w:r>
+      <w:r>
+        <w:rPr>
+          <w:rStyle w:val="HTMLCode"/>
+          <w:rFonts w:asciiTheme="minorHAnsi" w:eastAsiaTheme="minorHAnsi" w:hAnsiTheme="minorHAnsi" w:cstheme="minorHAnsi"/>
+          <w:sz w:val="32"/>
+          <w:szCs w:val="32"/>
+        </w:rPr>
+        <w:t>FULL OUTER JOIN</w:t>
+      </w:r>
+      <w:r>
+        <w:rPr>
+          <w:rFonts w:cstheme="minorHAnsi"/>
+          <w:sz w:val="32"/>
+          <w:szCs w:val="32"/>
+        </w:rPr>
+        <w:t xml:space="preserve"> statement joins two tables based on a common column. It selects records that have matching values in these columns and the remaining rows from </w:t>
+      </w:r>
+      <w:r>
+        <w:rPr>
+          <w:rFonts w:cstheme="minorHAnsi"/>
+          <w:sz w:val="32"/>
+          <w:szCs w:val="32"/>
+        </w:rPr>
+        <w:t>both tables</w:t>
+      </w:r>
+      <w:r>
+        <w:rPr>
+          <w:rFonts w:cstheme="minorHAnsi"/>
+          <w:sz w:val="32"/>
+          <w:szCs w:val="32"/>
+        </w:rPr>
+        <w:t>.</w:t>
+      </w:r>
+    </w:p>
+    <w:p>
+      <w:pPr>
+        <w:rPr>
+          <w:rFonts w:cstheme="minorHAnsi"/>
+          <w:sz w:val="32"/>
+          <w:szCs w:val="32"/>
+        </w:rPr>
+      </w:pPr>
+      <w:r>
+        <w:rPr>
+          <w:noProof/>
+        </w:rPr>
+        <w:lastRenderedPageBreak/>
+        <w:drawing>
+          <wp:inline distT="0" distB="0" distL="0" distR="0" wp14:anchorId="57F31243" wp14:editId="23107B25">
+            <wp:extent cx="3495675" cy="1962150"/>
+            <wp:effectExtent l="0" t="0" r="9525" b="0"/>
+            <wp:docPr id="1155006474" name="Picture 1"/>
+            <wp:cNvGraphicFramePr>
+              <a:graphicFrameLocks xmlns:a="http://schemas.openxmlformats.org/drawingml/2006/main" noChangeAspect="1"/>
+            </wp:cNvGraphicFramePr>
+            <a:graphic xmlns:a="http://schemas.openxmlformats.org/drawingml/2006/main">
+              <a:graphicData uri="http://schemas.openxmlformats.org/drawingml/2006/picture">
+                <pic:pic xmlns:pic="http://schemas.openxmlformats.org/drawingml/2006/picture">
+                  <pic:nvPicPr>
+                    <pic:cNvPr id="1155006474" name=""/>
+                    <pic:cNvPicPr/>
+                  </pic:nvPicPr>
+                  <pic:blipFill>
+                    <a:blip r:embed="rId6"/>
+                    <a:stretch>
+                      <a:fillRect/>
+                    </a:stretch>
+                  </pic:blipFill>
+                  <pic:spPr>
+                    <a:xfrm>
+                      <a:off x="0" y="0"/>
+                      <a:ext cx="3495675" cy="1962150"/>
+                    </a:xfrm>
+                    <a:prstGeom prst="rect">
+                      <a:avLst/>
+                    </a:prstGeom>
+                  </pic:spPr>
+                </pic:pic>
+              </a:graphicData>
+            </a:graphic>
+          </wp:inline>
+        </w:drawing>
+      </w:r>
+    </w:p>
+    <w:p>
+      <w:pPr>
+        <w:rPr>
+          <w:rFonts w:cstheme="minorHAnsi"/>
+          <w:sz w:val="28"/>
+          <w:szCs w:val="28"/>
+        </w:rPr>
+      </w:pPr>
+      <w:r>
+        <w:rPr>
+          <w:rFonts w:cstheme="minorHAnsi"/>
+          <w:sz w:val="28"/>
+          <w:szCs w:val="28"/>
+        </w:rPr>
+        <w:t>SELECT *</w:t>
+      </w:r>
+    </w:p>
+    <w:p>
+      <w:pPr>
+        <w:rPr>
+          <w:rFonts w:cstheme="minorHAnsi"/>
+          <w:sz w:val="28"/>
+          <w:szCs w:val="28"/>
+        </w:rPr>
+      </w:pPr>
+      <w:r>
+        <w:rPr>
+          <w:rFonts w:cstheme="minorHAnsi"/>
+          <w:sz w:val="28"/>
+          <w:szCs w:val="28"/>
+        </w:rPr>
+        <w:t>FROM dev_</w:t>
+      </w:r>
+      <w:proofErr w:type="gramStart"/>
+      <w:r>
+        <w:rPr>
+          <w:rFonts w:cstheme="minorHAnsi"/>
+          <w:sz w:val="28"/>
+          <w:szCs w:val="28"/>
+        </w:rPr>
+        <w:t>schema.employee</w:t>
+      </w:r>
+      <w:proofErr w:type="gramEnd"/>
+      <w:r>
+        <w:rPr>
+          <w:rFonts w:cstheme="minorHAnsi"/>
+          <w:sz w:val="28"/>
+          <w:szCs w:val="28"/>
+        </w:rPr>
+        <w:t xml:space="preserve"> as emp Full OUTER JOIN dev_schema.department as dept  </w:t>
+      </w:r>
+    </w:p>
+    <w:p>
+      <w:pPr>
+        <w:rPr>
+          <w:rFonts w:cstheme="minorHAnsi"/>
+          <w:sz w:val="28"/>
+          <w:szCs w:val="28"/>
+        </w:rPr>
+      </w:pPr>
+      <w:r>
+        <w:rPr>
+          <w:rFonts w:cstheme="minorHAnsi"/>
+          <w:sz w:val="28"/>
+          <w:szCs w:val="28"/>
+        </w:rPr>
+        <w:t xml:space="preserve">ON emp.fk_department_id = </w:t>
+      </w:r>
+      <w:proofErr w:type="gramStart"/>
+      <w:r>
+        <w:rPr>
+          <w:rFonts w:cstheme="minorHAnsi"/>
+          <w:sz w:val="28"/>
+          <w:szCs w:val="28"/>
+        </w:rPr>
+        <w:t>dept.department</w:t>
+      </w:r>
+      <w:proofErr w:type="gramEnd"/>
+      <w:r>
+        <w:rPr>
+          <w:rFonts w:cstheme="minorHAnsi"/>
+          <w:sz w:val="28"/>
+          <w:szCs w:val="28"/>
+        </w:rPr>
+        <w:t>_id;</w:t>
+      </w:r>
+    </w:p>
+    <w:p>
+      <w:pPr>
+        <w:rPr>
+          <w:sz w:val="32"/>
+          <w:szCs w:val="32"/>
+        </w:rPr>
+      </w:pPr>
     </w:p>
     <w:sectPr>
       <w:pgSz w:w="11906" w:h="16838"/>
@@ -865,6 +1111,19 @@
     <w:semiHidden/>
     <w:unhideWhenUsed/>
   </w:style>
+  <w:style w:type="character" w:styleId="HTMLCode">
+    <w:name w:val="HTML Code"/>
+    <w:basedOn w:val="DefaultParagraphFont"/>
+    <w:uiPriority w:val="99"/>
+    <w:semiHidden/>
+    <w:unhideWhenUsed/>
+    <w:rsid w:val="0081322F"/>
+    <w:rPr>
+      <w:rFonts w:ascii="Courier New" w:eastAsia="Times New Roman" w:hAnsi="Courier New" w:cs="Courier New"/>
+      <w:sz w:val="20"/>
+      <w:szCs w:val="20"/>
+    </w:rPr>
+  </w:style>
 </w:styles>
 </file>
 

</xml_diff>